<commit_message>
FPH app und mic
</commit_message>
<xml_diff>
--- a/Workspace/Julian Jeisy/FPH_software_mic.docx
+++ b/Workspace/Julian Jeisy/FPH_software_mic.docx
@@ -2421,6 +2421,8 @@
         </w:rPr>
         <w:t>of</w:t>
       </w:r>
+      <w:bookmarkStart w:id="1" w:name="_GoBack"/>
+      <w:bookmarkEnd w:id="1"/>
       <w:r>
         <w:rPr>
           <w:rFonts w:cs="Times New Roman"/>
@@ -2535,14 +2537,14 @@
         <w:lastRenderedPageBreak/>
         <w:t xml:space="preserve"> </w:t>
       </w:r>
-      <w:bookmarkStart w:id="1" w:name="_Toc33606699"/>
+      <w:bookmarkStart w:id="2" w:name="_Toc33606699"/>
       <w:r>
         <w:rPr>
           <w:rFonts w:cs="Times New Roman"/>
         </w:rPr>
         <w:t>Projektdefinition</w:t>
       </w:r>
-      <w:bookmarkEnd w:id="1"/>
+      <w:bookmarkEnd w:id="2"/>
     </w:p>
     <w:p>
       <w:pPr>
@@ -2552,14 +2554,14 @@
           <w:rFonts w:cs="Times New Roman"/>
         </w:rPr>
       </w:pPr>
-      <w:bookmarkStart w:id="2" w:name="_Toc33606700"/>
+      <w:bookmarkStart w:id="3" w:name="_Toc33606700"/>
       <w:r>
         <w:rPr>
           <w:rFonts w:cs="Times New Roman"/>
         </w:rPr>
         <w:t>Ausgangslage</w:t>
       </w:r>
-      <w:bookmarkEnd w:id="2"/>
+      <w:bookmarkEnd w:id="3"/>
       <w:r>
         <w:rPr>
           <w:rFonts w:cs="Times New Roman"/>
@@ -2575,14 +2577,14 @@
           <w:rFonts w:cs="Times New Roman"/>
         </w:rPr>
       </w:pPr>
-      <w:bookmarkStart w:id="3" w:name="_Toc33606701"/>
+      <w:bookmarkStart w:id="4" w:name="_Toc33606701"/>
       <w:r>
         <w:rPr>
           <w:rFonts w:cs="Times New Roman"/>
         </w:rPr>
         <w:t>Projektziele</w:t>
       </w:r>
-      <w:bookmarkEnd w:id="3"/>
+      <w:bookmarkEnd w:id="4"/>
     </w:p>
     <w:p>
       <w:r>
@@ -2835,23 +2837,23 @@
       </w:tr>
     </w:tbl>
     <w:p>
-      <w:bookmarkStart w:id="4" w:name="_Hlk531077830"/>
+      <w:bookmarkStart w:id="5" w:name="_Hlk531077830"/>
     </w:p>
     <w:p>
       <w:pPr>
         <w:pStyle w:val="berschrift2"/>
         <w:spacing w:line="240" w:lineRule="auto"/>
       </w:pPr>
-      <w:bookmarkStart w:id="5" w:name="_Toc530995052"/>
-      <w:bookmarkStart w:id="6" w:name="_Toc531632247"/>
-      <w:bookmarkStart w:id="7" w:name="_Toc33606702"/>
-      <w:bookmarkEnd w:id="4"/>
+      <w:bookmarkStart w:id="6" w:name="_Toc530995052"/>
+      <w:bookmarkStart w:id="7" w:name="_Toc531632247"/>
+      <w:bookmarkStart w:id="8" w:name="_Toc33606702"/>
+      <w:bookmarkEnd w:id="5"/>
       <w:r>
         <w:t>Nichtziele</w:t>
       </w:r>
-      <w:bookmarkEnd w:id="5"/>
       <w:bookmarkEnd w:id="6"/>
       <w:bookmarkEnd w:id="7"/>
+      <w:bookmarkEnd w:id="8"/>
     </w:p>
     <w:p>
       <w:r>
@@ -3040,14 +3042,14 @@
           <w:rFonts w:cs="Times New Roman"/>
         </w:rPr>
       </w:pPr>
-      <w:bookmarkStart w:id="8" w:name="_Toc33606703"/>
+      <w:bookmarkStart w:id="9" w:name="_Toc33606703"/>
       <w:r>
         <w:rPr>
           <w:rFonts w:cs="Times New Roman"/>
         </w:rPr>
         <w:t>Lieferobjekte</w:t>
       </w:r>
-      <w:bookmarkEnd w:id="8"/>
+      <w:bookmarkEnd w:id="9"/>
       <w:r>
         <w:rPr>
           <w:rFonts w:cs="Times New Roman"/>
@@ -3958,7 +3960,7 @@
           <w:rFonts w:cs="Times New Roman"/>
         </w:rPr>
       </w:pPr>
-      <w:bookmarkStart w:id="9" w:name="_Toc33606704"/>
+      <w:bookmarkStart w:id="10" w:name="_Toc33606704"/>
       <w:r>
         <w:rPr>
           <w:rFonts w:cs="Times New Roman"/>
@@ -3966,18 +3968,18 @@
         <w:lastRenderedPageBreak/>
         <w:t>Lösungskonzept</w:t>
       </w:r>
-      <w:bookmarkEnd w:id="9"/>
+      <w:bookmarkEnd w:id="10"/>
     </w:p>
     <w:p/>
     <w:p>
       <w:pPr>
         <w:pStyle w:val="berschrift2"/>
       </w:pPr>
-      <w:bookmarkStart w:id="10" w:name="_Toc33606705"/>
+      <w:bookmarkStart w:id="11" w:name="_Toc33606705"/>
       <w:r>
         <w:t>Blockschaltbild und Produkteeigenschaften</w:t>
       </w:r>
-      <w:bookmarkEnd w:id="10"/>
+      <w:bookmarkEnd w:id="11"/>
     </w:p>
     <w:p>
       <w:pPr>
@@ -3987,14 +3989,14 @@
           <w:rFonts w:cs="Times New Roman"/>
         </w:rPr>
       </w:pPr>
-      <w:bookmarkStart w:id="11" w:name="_Toc33606706"/>
+      <w:bookmarkStart w:id="12" w:name="_Toc33606706"/>
       <w:r>
         <w:rPr>
           <w:rFonts w:cs="Times New Roman"/>
         </w:rPr>
         <w:t>Hardware</w:t>
       </w:r>
-      <w:bookmarkEnd w:id="11"/>
+      <w:bookmarkEnd w:id="12"/>
     </w:p>
     <w:p/>
     <w:p/>
@@ -4050,7 +4052,7 @@
         <mc:AlternateContent>
           <mc:Choice Requires="wpg">
             <w:drawing>
-              <wp:anchor distT="0" distB="0" distL="114300" distR="114300" simplePos="0" relativeHeight="251660288" behindDoc="0" locked="0" layoutInCell="1" allowOverlap="1" wp14:anchorId="51854882" wp14:editId="0F684CB1">
+              <wp:anchor distT="0" distB="0" distL="114300" distR="114300" simplePos="0" relativeHeight="251658240" behindDoc="0" locked="0" layoutInCell="1" allowOverlap="1" wp14:anchorId="51854882" wp14:editId="7E0C1972">
                 <wp:simplePos x="0" y="0"/>
                 <wp:positionH relativeFrom="margin">
                   <wp:align>center</wp:align>
@@ -4134,24 +4136,14 @@
                               <w:r>
                                 <w:t xml:space="preserve">Abbildung </w:t>
                               </w:r>
-                              <w:r>
-                                <w:fldChar w:fldCharType="begin"/>
-                              </w:r>
-                              <w:r>
-                                <w:instrText xml:space="preserve"> SEQ Abbildung \* ARABIC </w:instrText>
-                              </w:r>
-                              <w:r>
-                                <w:fldChar w:fldCharType="separate"/>
-                              </w:r>
-                              <w:r>
-                                <w:rPr>
-                                  <w:noProof/>
-                                </w:rPr>
-                                <w:t>1</w:t>
-                              </w:r>
-                              <w:r>
-                                <w:fldChar w:fldCharType="end"/>
-                              </w:r>
+                              <w:fldSimple w:instr=" SEQ Abbildung \* ARABIC ">
+                                <w:r>
+                                  <w:rPr>
+                                    <w:noProof/>
+                                  </w:rPr>
+                                  <w:t>1</w:t>
+                                </w:r>
+                              </w:fldSimple>
                               <w:r>
                                 <w:t>: Aufbau eines Elektret-Mikrophons.</w:t>
                               </w:r>
@@ -4176,7 +4168,7 @@
           </mc:Choice>
           <mc:Fallback>
             <w:pict>
-              <v:group w14:anchorId="51854882" id="Gruppieren 7" o:spid="_x0000_s1026" style="position:absolute;margin-left:0;margin-top:76.3pt;width:266.25pt;height:144.75pt;z-index:251660288;mso-position-horizontal:center;mso-position-horizontal-relative:margin;mso-height-relative:margin" coordsize="33813,18383" o:gfxdata="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">
+              <v:group w14:anchorId="51854882" id="Gruppieren 7" o:spid="_x0000_s1026" style="position:absolute;margin-left:0;margin-top:76.3pt;width:266.25pt;height:144.75pt;z-index:251658240;mso-position-horizontal:center;mso-position-horizontal-relative:margin;mso-height-relative:margin" coordsize="33813,18383" o:gfxdata="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">
                 <v:shapetype id="_x0000_t75" coordsize="21600,21600" o:spt="75" o:preferrelative="t" path="m@4@5l@4@11@9@11@9@5xe" filled="f" stroked="f">
                   <v:stroke joinstyle="miter"/>
                   <v:formulas>
@@ -4216,24 +4208,14 @@
                         <w:r>
                           <w:t xml:space="preserve">Abbildung </w:t>
                         </w:r>
-                        <w:r>
-                          <w:fldChar w:fldCharType="begin"/>
-                        </w:r>
-                        <w:r>
-                          <w:instrText xml:space="preserve"> SEQ Abbildung \* ARABIC </w:instrText>
-                        </w:r>
-                        <w:r>
-                          <w:fldChar w:fldCharType="separate"/>
-                        </w:r>
-                        <w:r>
-                          <w:rPr>
-                            <w:noProof/>
-                          </w:rPr>
-                          <w:t>1</w:t>
-                        </w:r>
-                        <w:r>
-                          <w:fldChar w:fldCharType="end"/>
-                        </w:r>
+                        <w:fldSimple w:instr=" SEQ Abbildung \* ARABIC ">
+                          <w:r>
+                            <w:rPr>
+                              <w:noProof/>
+                            </w:rPr>
+                            <w:t>1</w:t>
+                          </w:r>
+                        </w:fldSimple>
                         <w:r>
                           <w:t>: Aufbau eines Elektret-Mikrophons.</w:t>
                         </w:r>
@@ -4278,10 +4260,7 @@
         <w:t xml:space="preserve"> Elektronik aufgrund ihrer kleinen Dimensionen, des guten Frequenzverhaltens und des niedrigen Preises eingesetzt.</w:t>
       </w:r>
       <w:r>
-        <w:t xml:space="preserve"> Sie bestehen aus einem Kondensator mit konstanter Ladung und einem JFET, welcher als Impedanzwandler dient. </w:t>
-      </w:r>
-      <w:r>
-        <w:t>[1]</w:t>
+        <w:t xml:space="preserve"> Sie bestehen aus einem Kondensator mit konstanter Ladung und einem JFET, welcher als Impedanzwandler dient. [1]</w:t>
       </w:r>
     </w:p>
     <w:p>
@@ -4292,7 +4271,7 @@
         <mc:AlternateContent>
           <mc:Choice Requires="wpg">
             <w:drawing>
-              <wp:anchor distT="0" distB="0" distL="114300" distR="114300" simplePos="0" relativeHeight="251656192" behindDoc="0" locked="0" layoutInCell="1" allowOverlap="1" wp14:anchorId="5888880D" wp14:editId="2F52DA0C">
+              <wp:anchor distT="0" distB="0" distL="114300" distR="114300" simplePos="0" relativeHeight="251654144" behindDoc="0" locked="0" layoutInCell="1" allowOverlap="1" wp14:anchorId="5888880D" wp14:editId="31391EEE">
                 <wp:simplePos x="0" y="0"/>
                 <wp:positionH relativeFrom="margin">
                   <wp:posOffset>718820</wp:posOffset>
@@ -4376,24 +4355,14 @@
                               <w:r>
                                 <w:t xml:space="preserve">Abbildung </w:t>
                               </w:r>
-                              <w:r>
-                                <w:fldChar w:fldCharType="begin"/>
-                              </w:r>
-                              <w:r>
-                                <w:instrText xml:space="preserve"> SEQ Abbildung \* ARABIC </w:instrText>
-                              </w:r>
-                              <w:r>
-                                <w:fldChar w:fldCharType="separate"/>
-                              </w:r>
-                              <w:r>
-                                <w:rPr>
-                                  <w:noProof/>
-                                </w:rPr>
-                                <w:t>2</w:t>
-                              </w:r>
-                              <w:r>
-                                <w:fldChar w:fldCharType="end"/>
-                              </w:r>
+                              <w:fldSimple w:instr=" SEQ Abbildung \* ARABIC ">
+                                <w:r>
+                                  <w:rPr>
+                                    <w:noProof/>
+                                  </w:rPr>
+                                  <w:t>2</w:t>
+                                </w:r>
+                              </w:fldSimple>
                               <w:r>
                                 <w:t>: Aufbau des Mikrophonverstärkers.</w:t>
                               </w:r>
@@ -4424,12 +4393,811 @@
           </mc:Choice>
           <mc:Fallback>
             <w:pict>
-              <v:group w14:anchorId="5888880D" id="Gruppieren 3" o:spid="_x0000_s1029" style="position:absolute;margin-left:56.6pt;margin-top:277.35pt;width:315pt;height:282.7pt;z-index:251656192;mso-position-horizontal-relative:margin;mso-width-relative:margin;mso-height-relative:margin" coordorigin="-5619" coordsize="40005,35909" o:gfxdata="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">
+              <v:group w14:anchorId="5888880D" id="Gruppieren 3" o:spid="_x0000_s1029" style="position:absolute;margin-left:56.6pt;margin-top:277.35pt;width:315pt;height:282.7pt;z-index:251654144;mso-position-horizontal-relative:margin;mso-width-relative:margin;mso-height-relative:margin" coordorigin="-5619" coordsize="40005,35909" o:gfxdata="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">
                 <v:shape id="Grafik 1" o:spid="_x0000_s1030" type="#_x0000_t75" style="position:absolute;width:29591;height:30295;visibility:visible;mso-wrap-style:square" o:gfxdata="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">
                   <v:imagedata r:id="rId14" o:title=""/>
                 </v:shape>
                 <v:shape id="Textfeld 2" o:spid="_x0000_s1031" type="#_x0000_t202" style="position:absolute;left:-5619;top:30861;width:40004;height:5048;visibility:visible;mso-wrap-style:square;v-text-anchor:top" o:gfxdata="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" stroked="f">
                   <v:textbox inset="0,0,0,0">
+                    <w:txbxContent>
+                      <w:p>
+                        <w:pPr>
+                          <w:pStyle w:val="Beschriftung"/>
+                          <w:rPr>
+                            <w:noProof/>
+                          </w:rPr>
+                        </w:pPr>
+                        <w:r>
+                          <w:t xml:space="preserve">Abbildung </w:t>
+                        </w:r>
+                        <w:fldSimple w:instr=" SEQ Abbildung \* ARABIC ">
+                          <w:r>
+                            <w:rPr>
+                              <w:noProof/>
+                            </w:rPr>
+                            <w:t>2</w:t>
+                          </w:r>
+                        </w:fldSimple>
+                        <w:r>
+                          <w:t>: Aufbau des Mikrophonverstärkers.</w:t>
+                        </w:r>
+                        <w:r>
+                          <w:t xml:space="preserve"> R1 speist das eingebaute FET des Mikrophons. C1 dient zum Entkoppeln des Signals und R2 bestimmt die Verstärkung. CF verhindert, dass der Verstärker zu schwingen beginnt.</w:t>
+                        </w:r>
+                      </w:p>
+                    </w:txbxContent>
+                  </v:textbox>
+                </v:shape>
+                <w10:wrap type="topAndBottom" anchorx="margin"/>
+              </v:group>
+            </w:pict>
+          </mc:Fallback>
+        </mc:AlternateContent>
+      </w:r>
+      <w:r>
+        <w:t xml:space="preserve">Das Mikrophonsignal wird mit einem diskret aufgebauten Verstärker </w:t>
+      </w:r>
+      <w:r>
+        <w:t xml:space="preserve">auf eine Spannung gebracht, welche vom Mikrokontroller </w:t>
+      </w:r>
+      <w:r>
+        <w:t>weiterverarbeiten</w:t>
+      </w:r>
+      <w:r>
+        <w:t xml:space="preserve"> werden kann</w:t>
+      </w:r>
+      <w:r>
+        <w:t xml:space="preserve"> (max. 3.3V)</w:t>
+      </w:r>
+      <w:r>
+        <w:t>. Elektret-Mikrophone haben meistens eine Empfindlichkeit zwischen -46dBV und -35dBV</w:t>
+      </w:r>
+      <w:r>
+        <w:t>,</w:t>
+      </w:r>
+      <w:r>
+        <w:t xml:space="preserve"> </w:t>
+      </w:r>
+      <w:r>
+        <w:t>u</w:t>
+      </w:r>
+      <w:r>
+        <w:t>mgerechnet entspricht dies einer Empfindlichkeit von 5</w:t>
+      </w:r>
+      <w:r>
+        <w:t>…</w:t>
+      </w:r>
+      <w:r>
+        <w:t>18mV/Pa</w:t>
+      </w:r>
+      <w:r>
+        <w:t xml:space="preserve"> [</w:t>
+      </w:r>
+      <w:r>
+        <w:t>2</w:t>
+      </w:r>
+      <w:r>
+        <w:t>]</w:t>
+      </w:r>
+      <w:r>
+        <w:t xml:space="preserve">. </w:t>
+      </w:r>
+      <w:r>
+        <w:t xml:space="preserve">Der Schalldruck einer Unterhaltung aus 1m Distanz liegt bei etwa </w:t>
+      </w:r>
+      <w:r>
+        <w:t>40</w:t>
+      </w:r>
+      <w:r>
+        <w:t>…50dB (Referen</w:t>
+      </w:r>
+      <w:r>
+        <w:t>z</w:t>
+      </w:r>
+      <w:r>
+        <w:t>pegel: 20μPa)</w:t>
+      </w:r>
+      <w:r>
+        <w:t xml:space="preserve"> was </w:t>
+      </w:r>
+      <w:r>
+        <w:t xml:space="preserve">im Mittel </w:t>
+      </w:r>
+      <w:r>
+        <w:t xml:space="preserve">rund </w:t>
+      </w:r>
+      <w:r>
+        <w:t>4</w:t>
+      </w:r>
+      <w:r>
+        <w:t>mPa</w:t>
+      </w:r>
+      <w:r>
+        <w:t xml:space="preserve"> </w:t>
+      </w:r>
+      <w:r>
+        <w:t>entspricht</w:t>
+      </w:r>
+      <w:r>
+        <w:t xml:space="preserve"> </w:t>
+      </w:r>
+      <w:r>
+        <w:t>[</w:t>
+      </w:r>
+      <w:r>
+        <w:t>3</w:t>
+      </w:r>
+      <w:r>
+        <w:t>]</w:t>
+      </w:r>
+      <w:r>
+        <w:t>.</w:t>
+      </w:r>
+      <w:r>
+        <w:t xml:space="preserve"> Daraus </w:t>
+      </w:r>
+      <w:r>
+        <w:t>ergibt</w:t>
+      </w:r>
+      <w:r>
+        <w:t xml:space="preserve"> sich ein Ausgangssignal </w:t>
+      </w:r>
+      <w:r>
+        <w:t>der Amplitude</w:t>
+      </w:r>
+      <w:r>
+        <w:t xml:space="preserve"> 20…72μV. Für diesen Fall wird also eine Verstärkung von ungefähr 90…100dB benötigt</w:t>
+      </w:r>
+      <w:r>
+        <w:t xml:space="preserve">. </w:t>
+      </w:r>
+      <w:r>
+        <w:t xml:space="preserve">Da der Ausgang eines Elektret-Mikrophons </w:t>
+      </w:r>
+      <w:r>
+        <w:t xml:space="preserve">sehr hochohmig ist, wird ein Transimpedanzverstärker verwendet. Das nachfolgende Bild zeigt, wie der grundsätzliche Aufbau </w:t>
+      </w:r>
+      <w:r>
+        <w:t>des Verstärkers aussieht</w:t>
+      </w:r>
+      <w:r>
+        <w:t>.</w:t>
+      </w:r>
+    </w:p>
+    <w:p>
+      <w:r>
+        <w:t xml:space="preserve">Damit der Mikrocontroller das Signal auswerten kann, muss dieses zudem nach der Verstärkung mit einem Spannungsteiler angehoben werden, dass es im Bereich 0…3.3V schwingt. Um Aliasing-Effekte zu verhindern, muss ein Tiefpassfilter mit einer Grenzfrequenz kleiner als die </w:t>
+      </w:r>
+      <w:r>
+        <w:lastRenderedPageBreak/>
+        <w:t>halbe Sampling-</w:t>
+      </w:r>
+      <w:r>
+        <w:t>F</w:t>
+      </w:r>
+      <w:r>
+        <w:t>requenz des ADCs integriert werden</w:t>
+      </w:r>
+      <w:r>
+        <w:t>. Jedoch sollte diese Grenzfrequenz noch im hörbaren Spektrum liegen (&gt;20kHz).</w:t>
+      </w:r>
+    </w:p>
+    <w:p>
+      <w:r>
+        <w:t xml:space="preserve">Durch die Konstruktion ist das Mikrophon mechanisch mit der Welle des Motors verbunden. Um zu verhindern, dass das Mikrophon zu viele Störgeräusche aufnimmt, können diese mit einem </w:t>
+      </w:r>
+      <w:r>
+        <w:t>Hochpassfilter unterdrückt werden. Das kann direkt im Mikrophonverstärker durch R1 und C1 bewerkstelligt werden.</w:t>
+      </w:r>
+      <w:r>
+        <w:t xml:space="preserve"> Die </w:t>
+      </w:r>
+      <w:r>
+        <w:t xml:space="preserve">störenden Frequenzen liegen bei den vielfachen der </w:t>
+      </w:r>
+      <w:r>
+        <w:t>Motordrehzahl [</w:t>
+      </w:r>
+      <w:r>
+        <w:t>4].</w:t>
+      </w:r>
+      <w:r>
+        <w:t xml:space="preserve"> Das POV rotiert mit einer Drehzahl von 10…30Hz. </w:t>
+      </w:r>
+      <w:r>
+        <w:t>Ein Hochpass mit einer Grenzfrequenz von einigen hundert Hertz könnte der grösste Teil der Störungen eliminieren.</w:t>
+      </w:r>
+      <w:r>
+        <w:t xml:space="preserve"> Dies würde </w:t>
+      </w:r>
+      <w:r>
+        <w:t xml:space="preserve">gleichzeitig </w:t>
+      </w:r>
+      <w:r>
+        <w:t xml:space="preserve">auch das meiste einer menschlichen Stimme herausfiltern, jedoch kann das </w:t>
+      </w:r>
+      <w:r>
+        <w:t>Gerät</w:t>
+      </w:r>
+      <w:r>
+        <w:t xml:space="preserve"> immer</w:t>
+      </w:r>
+      <w:r>
+        <w:t xml:space="preserve"> </w:t>
+      </w:r>
+      <w:r>
+        <w:t>noch Klatschgeräusche</w:t>
+      </w:r>
+      <w:r>
+        <w:t xml:space="preserve"> aufnehmen.</w:t>
+      </w:r>
+    </w:p>
+    <w:p/>
+    <w:p/>
+    <w:p>
+      <w:r>
+        <w:br w:type="page"/>
+      </w:r>
+    </w:p>
+    <w:p>
+      <w:pPr>
+        <w:pStyle w:val="berschrift2"/>
+        <w:spacing w:before="0" w:line="240" w:lineRule="auto"/>
+        <w:rPr>
+          <w:rFonts w:cs="Times New Roman"/>
+        </w:rPr>
+      </w:pPr>
+      <w:bookmarkStart w:id="13" w:name="_Toc33606707"/>
+      <w:r>
+        <w:rPr>
+          <w:rFonts w:cs="Times New Roman"/>
+        </w:rPr>
+        <w:lastRenderedPageBreak/>
+        <w:t>Software</w:t>
+      </w:r>
+      <w:bookmarkEnd w:id="13"/>
+      <w:r>
+        <w:rPr>
+          <w:rFonts w:cs="Times New Roman"/>
+        </w:rPr>
+        <w:t xml:space="preserve"> </w:t>
+      </w:r>
+    </w:p>
+    <w:p>
+      <w:r>
+        <w:t xml:space="preserve">In diesem Kapitel wird die Softwarestruktur des POVs behandelt. Dies beinhaltet die Programmierung des Controllers </w:t>
+      </w:r>
+      <w:r>
+        <w:t xml:space="preserve">inklusive der Peripherie (Schieberegister mit SPI, Bluetooth, ADC, UART) </w:t>
+      </w:r>
+      <w:r>
+        <w:t xml:space="preserve">und </w:t>
+      </w:r>
+      <w:r>
+        <w:t>die Android App als Interaktionselement.</w:t>
+      </w:r>
+    </w:p>
+    <w:p>
+      <w:pPr>
+        <w:pStyle w:val="berschrift3"/>
+      </w:pPr>
+      <w:r>
+        <w:t>Mikrokontroller</w:t>
+      </w:r>
+    </w:p>
+    <w:p/>
+    <w:p>
+      <w:pPr>
+        <w:pStyle w:val="berschrift3"/>
+      </w:pPr>
+      <w:r>
+        <w:t>Android App</w:t>
+      </w:r>
+    </w:p>
+    <w:p>
+      <w:r>
+        <w:rPr>
+          <w:noProof/>
+        </w:rPr>
+        <mc:AlternateContent>
+          <mc:Choice Requires="wpg">
+            <w:drawing>
+              <wp:anchor distT="0" distB="0" distL="114300" distR="114300" simplePos="0" relativeHeight="251662336" behindDoc="0" locked="0" layoutInCell="1" allowOverlap="1" wp14:anchorId="0528837A" wp14:editId="77645551">
+                <wp:simplePos x="0" y="0"/>
+                <wp:positionH relativeFrom="column">
+                  <wp:posOffset>4445</wp:posOffset>
+                </wp:positionH>
+                <wp:positionV relativeFrom="paragraph">
+                  <wp:posOffset>982345</wp:posOffset>
+                </wp:positionV>
+                <wp:extent cx="5759450" cy="4161790"/>
+                <wp:effectExtent l="0" t="0" r="0" b="0"/>
+                <wp:wrapTopAndBottom/>
+                <wp:docPr id="11" name="Gruppieren 11"/>
+                <wp:cNvGraphicFramePr/>
+                <a:graphic xmlns:a="http://schemas.openxmlformats.org/drawingml/2006/main">
+                  <a:graphicData uri="http://schemas.microsoft.com/office/word/2010/wordprocessingGroup">
+                    <wpg:wgp>
+                      <wpg:cNvGrpSpPr/>
+                      <wpg:grpSpPr>
+                        <a:xfrm>
+                          <a:off x="0" y="0"/>
+                          <a:ext cx="5759450" cy="4161790"/>
+                          <a:chOff x="0" y="0"/>
+                          <a:chExt cx="5759450" cy="4161790"/>
+                        </a:xfrm>
+                      </wpg:grpSpPr>
+                      <pic:pic xmlns:pic="http://schemas.openxmlformats.org/drawingml/2006/picture">
+                        <pic:nvPicPr>
+                          <pic:cNvPr id="8" name="Grafik 8"/>
+                          <pic:cNvPicPr>
+                            <a:picLocks noChangeAspect="1"/>
+                          </pic:cNvPicPr>
+                        </pic:nvPicPr>
+                        <pic:blipFill>
+                          <a:blip r:embed="rId15">
+                            <a:extLst>
+                              <a:ext uri="{28A0092B-C50C-407E-A947-70E740481C1C}">
+                                <a14:useLocalDpi xmlns:a14="http://schemas.microsoft.com/office/drawing/2010/main" val="0"/>
+                              </a:ext>
+                            </a:extLst>
+                          </a:blip>
+                          <a:stretch>
+                            <a:fillRect/>
+                          </a:stretch>
+                        </pic:blipFill>
+                        <pic:spPr>
+                          <a:xfrm>
+                            <a:off x="0" y="0"/>
+                            <a:ext cx="5759450" cy="3825875"/>
+                          </a:xfrm>
+                          <a:prstGeom prst="rect">
+                            <a:avLst/>
+                          </a:prstGeom>
+                        </pic:spPr>
+                      </pic:pic>
+                      <wps:wsp>
+                        <wps:cNvPr id="10" name="Textfeld 10"/>
+                        <wps:cNvSpPr txBox="1"/>
+                        <wps:spPr>
+                          <a:xfrm>
+                            <a:off x="0" y="3886200"/>
+                            <a:ext cx="5759450" cy="275590"/>
+                          </a:xfrm>
+                          <a:prstGeom prst="rect">
+                            <a:avLst/>
+                          </a:prstGeom>
+                          <a:solidFill>
+                            <a:prstClr val="white"/>
+                          </a:solidFill>
+                          <a:ln>
+                            <a:noFill/>
+                          </a:ln>
+                        </wps:spPr>
+                        <wps:txbx>
+                          <w:txbxContent>
+                            <w:p>
+                              <w:pPr>
+                                <w:pStyle w:val="Beschriftung"/>
+                                <w:rPr>
+                                  <w:noProof/>
+                                </w:rPr>
+                              </w:pPr>
+                              <w:r>
+                                <w:t xml:space="preserve">Abbildung </w:t>
+                              </w:r>
+                              <w:fldSimple w:instr=" SEQ Abbildung \* ARABIC ">
+                                <w:r>
+                                  <w:rPr>
+                                    <w:noProof/>
+                                  </w:rPr>
+                                  <w:t>3</w:t>
+                                </w:r>
+                              </w:fldSimple>
+                              <w:r>
+                                <w:t>: Prinzipschema einer App mit zwei Men</w:t>
+                              </w:r>
+                              <w:r>
+                                <w:t>ü</w:t>
+                              </w:r>
+                              <w:r>
+                                <w:t>s und einem Knopf.</w:t>
+                              </w:r>
+                            </w:p>
+                          </w:txbxContent>
+                        </wps:txbx>
+                        <wps:bodyPr rot="0" spcFirstLastPara="0" vertOverflow="overflow" horzOverflow="overflow" vert="horz" wrap="square" lIns="0" tIns="0" rIns="0" bIns="0" numCol="1" spcCol="0" rtlCol="0" fromWordArt="0" anchor="t" anchorCtr="0" forceAA="0" compatLnSpc="1">
+                          <a:prstTxWarp prst="textNoShape">
+                            <a:avLst/>
+                          </a:prstTxWarp>
+                          <a:spAutoFit/>
+                        </wps:bodyPr>
+                      </wps:wsp>
+                    </wpg:wgp>
+                  </a:graphicData>
+                </a:graphic>
+              </wp:anchor>
+            </w:drawing>
+          </mc:Choice>
+          <mc:Fallback>
+            <w:pict>
+              <v:group w14:anchorId="0528837A" id="Gruppieren 11" o:spid="_x0000_s1032" style="position:absolute;margin-left:.35pt;margin-top:77.35pt;width:453.5pt;height:327.7pt;z-index:251662336" coordsize="57594,41617" o:gfxdata="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">
+                <v:shape id="Grafik 8" o:spid="_x0000_s1033" type="#_x0000_t75" style="position:absolute;width:57594;height:38258;visibility:visible;mso-wrap-style:square" o:gfxdata="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">
+                  <v:imagedata r:id="rId16" o:title=""/>
+                </v:shape>
+                <v:shape id="Textfeld 10" o:spid="_x0000_s1034" type="#_x0000_t202" style="position:absolute;top:38862;width:57594;height:2755;visibility:visible;mso-wrap-style:square;v-text-anchor:top" o:gfxdata="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" stroked="f">
+                  <v:textbox style="mso-fit-shape-to-text:t" inset="0,0,0,0">
+                    <w:txbxContent>
+                      <w:p>
+                        <w:pPr>
+                          <w:pStyle w:val="Beschriftung"/>
+                          <w:rPr>
+                            <w:noProof/>
+                          </w:rPr>
+                        </w:pPr>
+                        <w:r>
+                          <w:t xml:space="preserve">Abbildung </w:t>
+                        </w:r>
+                        <w:fldSimple w:instr=" SEQ Abbildung \* ARABIC ">
+                          <w:r>
+                            <w:rPr>
+                              <w:noProof/>
+                            </w:rPr>
+                            <w:t>3</w:t>
+                          </w:r>
+                        </w:fldSimple>
+                        <w:r>
+                          <w:t>: Prinzipschema einer App mit zwei Men</w:t>
+                        </w:r>
+                        <w:r>
+                          <w:t>ü</w:t>
+                        </w:r>
+                        <w:r>
+                          <w:t>s und einem Knopf.</w:t>
+                        </w:r>
+                      </w:p>
+                    </w:txbxContent>
+                  </v:textbox>
+                </v:shape>
+                <w10:wrap type="topAndBottom"/>
+              </v:group>
+            </w:pict>
+          </mc:Fallback>
+        </mc:AlternateContent>
+      </w:r>
+      <w:r>
+        <w:t>Für die Entwicklung des Android Apps wird</w:t>
+      </w:r>
+      <w:r>
+        <w:t xml:space="preserve"> die offizielle IDE</w:t>
+      </w:r>
+      <w:r>
+        <w:t xml:space="preserve"> </w:t>
+      </w:r>
+      <w:r>
+        <w:t xml:space="preserve">Android Studio verwendet. Apps können entweder mit Java, Kotlin oder C++ geschrieben werden. Da alle Teammitglieder Kenntnisse in Java haben, wird diese Sprache verwendet. Die grafische Oberfläche und das Layout </w:t>
+      </w:r>
+      <w:r>
+        <w:t xml:space="preserve">der Apps </w:t>
+      </w:r>
+      <w:r>
+        <w:t>werden</w:t>
+      </w:r>
+      <w:r>
+        <w:t xml:space="preserve"> mit XML-Dateien erstellt. </w:t>
+      </w:r>
+      <w:r>
+        <w:t xml:space="preserve">In der folgenden Grafik ist das Grundgerüst einer App </w:t>
+      </w:r>
+      <w:r>
+        <w:t xml:space="preserve">mit zwei Menus </w:t>
+      </w:r>
+      <w:r>
+        <w:t>ersichtlich.</w:t>
+      </w:r>
+    </w:p>
+    <w:p>
+      <w:r>
+        <w:t xml:space="preserve">Jedes «Fenster» innerhalb einer App ist eine separate Klasse und wird als </w:t>
+      </w:r>
+      <w:r>
+        <w:rPr>
+          <w:i/>
+          <w:iCs/>
+          <w:lang w:val="en-GB"/>
+        </w:rPr>
+        <w:t>Activity</w:t>
+      </w:r>
+      <w:r>
+        <w:t xml:space="preserve"> bezeichnet. </w:t>
+      </w:r>
+      <w:r>
+        <w:t xml:space="preserve">Innerhalb dieser Klasse wird u.a. definiert, wie auf Benutzereingaben reagiert wird. Einer </w:t>
+      </w:r>
+      <w:r>
+        <w:rPr>
+          <w:i/>
+          <w:iCs/>
+          <w:lang w:val="en-GB"/>
+        </w:rPr>
+        <w:t>Activity</w:t>
+      </w:r>
+      <w:r>
+        <w:t xml:space="preserve"> ist zudem eine XML-Datei </w:t>
+      </w:r>
+      <w:r>
+        <w:t>zugewiesen</w:t>
+      </w:r>
+      <w:r>
+        <w:t xml:space="preserve">, </w:t>
+      </w:r>
+      <w:r>
+        <w:t>in welcher</w:t>
+      </w:r>
+      <w:r>
+        <w:t xml:space="preserve"> das Layout (Anordnung der Knöpfe, Farben, Animationen, etc.) </w:t>
+      </w:r>
+      <w:r>
+        <w:t>festgelegt ist</w:t>
+      </w:r>
+      <w:r>
+        <w:t xml:space="preserve">. Damit innerhalb der Klasse auf die Bedienelemente zugegriffen werden kann, gibt es die Klasse </w:t>
+      </w:r>
+      <w:r>
+        <w:rPr>
+          <w:i/>
+          <w:iCs/>
+        </w:rPr>
+        <w:t>R</w:t>
+      </w:r>
+      <w:r>
+        <w:t xml:space="preserve">, in welcher für jedes Element eine statische </w:t>
+      </w:r>
+      <w:r>
+        <w:t>Identifikationsnummer</w:t>
+      </w:r>
+      <w:r>
+        <w:t xml:space="preserve"> abgelegt ist.</w:t>
+      </w:r>
+      <w:r>
+        <w:t xml:space="preserve"> Wie üblich in Java, müssen alle Bedienelemente mit einem entsprechenden </w:t>
+      </w:r>
+      <w:r>
+        <w:rPr>
+          <w:i/>
+          <w:iCs/>
+          <w:lang w:val="en-GB"/>
+        </w:rPr>
+        <w:t>Listener</w:t>
+      </w:r>
+      <w:r>
+        <w:t xml:space="preserve"> verknüpft sein, welcher auf Eingaben reagieren kann. Wenn z.B. in einem Men</w:t>
+      </w:r>
+      <w:r>
+        <w:t>ü</w:t>
+      </w:r>
+      <w:r>
+        <w:t xml:space="preserve"> ein Knopf gedrückt wird, kann mit </w:t>
+      </w:r>
+      <w:r>
+        <w:rPr>
+          <w:i/>
+          <w:iCs/>
+        </w:rPr>
+        <w:t>R.id.button</w:t>
+      </w:r>
+      <w:r>
+        <w:t xml:space="preserve"> der Auslöser dieses Events bestimmt werden. </w:t>
+      </w:r>
+      <w:r>
+        <w:t>Weitere</w:t>
+      </w:r>
+      <w:r>
+        <w:t xml:space="preserve"> </w:t>
+      </w:r>
+      <w:r>
+        <w:rPr>
+          <w:lang w:val="en-GB"/>
+        </w:rPr>
+        <w:t>Activities</w:t>
+      </w:r>
+      <w:r>
+        <w:t xml:space="preserve"> (z.B. das </w:t>
+      </w:r>
+      <w:r>
+        <w:rPr>
+          <w:i/>
+          <w:iCs/>
+        </w:rPr>
+        <w:t>SubMenu</w:t>
+      </w:r>
+      <w:r>
+        <w:t>)</w:t>
+      </w:r>
+      <w:r>
+        <w:t xml:space="preserve"> werden </w:t>
+      </w:r>
+      <w:r>
+        <w:t xml:space="preserve">anschliessend </w:t>
+      </w:r>
+      <w:r>
+        <w:t xml:space="preserve">mithilfe eines </w:t>
+      </w:r>
+      <w:r>
+        <w:rPr>
+          <w:i/>
+          <w:iCs/>
+          <w:lang w:val="en-GB"/>
+        </w:rPr>
+        <w:t>Intents</w:t>
+      </w:r>
+      <w:r>
+        <w:rPr>
+          <w:lang w:val="en-GB"/>
+        </w:rPr>
+        <w:t xml:space="preserve"> </w:t>
+      </w:r>
+      <w:r>
+        <w:t>gestartet.</w:t>
+      </w:r>
+    </w:p>
+    <w:p/>
+    <w:p>
+      <w:pPr>
+        <w:pStyle w:val="berschrift2"/>
+      </w:pPr>
+      <w:bookmarkStart w:id="14" w:name="_Toc33606708"/>
+      <w:r>
+        <w:lastRenderedPageBreak/>
+        <w:t>Bedienung</w:t>
+      </w:r>
+      <w:bookmarkEnd w:id="14"/>
+    </w:p>
+    <w:p>
+      <w:pPr>
+        <w:pStyle w:val="berschrift3"/>
+      </w:pPr>
+      <w:r>
+        <w:t>Interaktion durch Android App</w:t>
+      </w:r>
+    </w:p>
+    <w:p>
+      <w:r>
+        <w:rPr>
+          <w:noProof/>
+        </w:rPr>
+        <mc:AlternateContent>
+          <mc:Choice Requires="wpg">
+            <w:drawing>
+              <wp:anchor distT="0" distB="0" distL="114300" distR="114300" simplePos="0" relativeHeight="251664384" behindDoc="0" locked="0" layoutInCell="1" allowOverlap="1" wp14:anchorId="4B58DBFF" wp14:editId="2AFC9536">
+                <wp:simplePos x="0" y="0"/>
+                <wp:positionH relativeFrom="column">
+                  <wp:posOffset>4445</wp:posOffset>
+                </wp:positionH>
+                <wp:positionV relativeFrom="paragraph">
+                  <wp:posOffset>983615</wp:posOffset>
+                </wp:positionV>
+                <wp:extent cx="5759450" cy="1980565"/>
+                <wp:effectExtent l="0" t="0" r="0" b="635"/>
+                <wp:wrapTopAndBottom/>
+                <wp:docPr id="13" name="Gruppieren 13"/>
+                <wp:cNvGraphicFramePr/>
+                <a:graphic xmlns:a="http://schemas.openxmlformats.org/drawingml/2006/main">
+                  <a:graphicData uri="http://schemas.microsoft.com/office/word/2010/wordprocessingGroup">
+                    <wpg:wgp>
+                      <wpg:cNvGrpSpPr/>
+                      <wpg:grpSpPr>
+                        <a:xfrm>
+                          <a:off x="0" y="0"/>
+                          <a:ext cx="5759450" cy="1980565"/>
+                          <a:chOff x="0" y="0"/>
+                          <a:chExt cx="5759450" cy="1980565"/>
+                        </a:xfrm>
+                      </wpg:grpSpPr>
+                      <pic:pic xmlns:pic="http://schemas.openxmlformats.org/drawingml/2006/picture">
+                        <pic:nvPicPr>
+                          <pic:cNvPr id="9" name="Grafik 9"/>
+                          <pic:cNvPicPr>
+                            <a:picLocks noChangeAspect="1"/>
+                          </pic:cNvPicPr>
+                        </pic:nvPicPr>
+                        <pic:blipFill>
+                          <a:blip r:embed="rId17">
+                            <a:extLst>
+                              <a:ext uri="{28A0092B-C50C-407E-A947-70E740481C1C}">
+                                <a14:useLocalDpi xmlns:a14="http://schemas.microsoft.com/office/drawing/2010/main" val="0"/>
+                              </a:ext>
+                            </a:extLst>
+                          </a:blip>
+                          <a:stretch>
+                            <a:fillRect/>
+                          </a:stretch>
+                        </pic:blipFill>
+                        <pic:spPr>
+                          <a:xfrm>
+                            <a:off x="0" y="0"/>
+                            <a:ext cx="5759450" cy="1646555"/>
+                          </a:xfrm>
+                          <a:prstGeom prst="rect">
+                            <a:avLst/>
+                          </a:prstGeom>
+                        </pic:spPr>
+                      </pic:pic>
+                      <wps:wsp>
+                        <wps:cNvPr id="12" name="Textfeld 12"/>
+                        <wps:cNvSpPr txBox="1"/>
+                        <wps:spPr>
+                          <a:xfrm>
+                            <a:off x="114300" y="1704975"/>
+                            <a:ext cx="5524500" cy="275590"/>
+                          </a:xfrm>
+                          <a:prstGeom prst="rect">
+                            <a:avLst/>
+                          </a:prstGeom>
+                          <a:solidFill>
+                            <a:prstClr val="white"/>
+                          </a:solidFill>
+                          <a:ln>
+                            <a:noFill/>
+                          </a:ln>
+                        </wps:spPr>
+                        <wps:txbx>
+                          <w:txbxContent>
+                            <w:p>
+                              <w:pPr>
+                                <w:pStyle w:val="Beschriftung"/>
+                                <w:rPr>
+                                  <w:noProof/>
+                                </w:rPr>
+                              </w:pPr>
+                              <w:r>
+                                <w:t xml:space="preserve">Abbildung </w:t>
+                              </w:r>
+                              <w:r>
+                                <w:fldChar w:fldCharType="begin"/>
+                              </w:r>
+                              <w:r>
+                                <w:instrText xml:space="preserve"> SEQ Abbildung \* ARABIC </w:instrText>
+                              </w:r>
+                              <w:r>
+                                <w:fldChar w:fldCharType="separate"/>
+                              </w:r>
+                              <w:r>
+                                <w:rPr>
+                                  <w:noProof/>
+                                </w:rPr>
+                                <w:t>4</w:t>
+                              </w:r>
+                              <w:r>
+                                <w:fldChar w:fldCharType="end"/>
+                              </w:r>
+                              <w:r>
+                                <w:t>: Mögliches Layout der App.</w:t>
+                              </w:r>
+                            </w:p>
+                          </w:txbxContent>
+                        </wps:txbx>
+                        <wps:bodyPr rot="0" spcFirstLastPara="0" vertOverflow="overflow" horzOverflow="overflow" vert="horz" wrap="square" lIns="0" tIns="0" rIns="0" bIns="0" numCol="1" spcCol="0" rtlCol="0" fromWordArt="0" anchor="t" anchorCtr="0" forceAA="0" compatLnSpc="1">
+                          <a:prstTxWarp prst="textNoShape">
+                            <a:avLst/>
+                          </a:prstTxWarp>
+                          <a:spAutoFit/>
+                        </wps:bodyPr>
+                      </wps:wsp>
+                    </wpg:wgp>
+                  </a:graphicData>
+                </a:graphic>
+              </wp:anchor>
+            </w:drawing>
+          </mc:Choice>
+          <mc:Fallback>
+            <w:pict>
+              <v:group w14:anchorId="4B58DBFF" id="Gruppieren 13" o:spid="_x0000_s1035" style="position:absolute;margin-left:.35pt;margin-top:77.45pt;width:453.5pt;height:155.95pt;z-index:251664384" coordsize="57594,19805" o:gfxdata="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">
+                <v:shape id="Grafik 9" o:spid="_x0000_s1036" type="#_x0000_t75" style="position:absolute;width:57594;height:16465;visibility:visible;mso-wrap-style:square" o:gfxdata="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">
+                  <v:imagedata r:id="rId18" o:title=""/>
+                </v:shape>
+                <v:shape id="Textfeld 12" o:spid="_x0000_s1037" type="#_x0000_t202" style="position:absolute;left:1143;top:17049;width:55245;height:2756;visibility:visible;mso-wrap-style:square;v-text-anchor:top" o:gfxdata="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" stroked="f">
+                  <v:textbox style="mso-fit-shape-to-text:t" inset="0,0,0,0">
                     <w:txbxContent>
                       <w:p>
                         <w:pPr>
@@ -4454,306 +5222,56 @@
                           <w:rPr>
                             <w:noProof/>
                           </w:rPr>
-                          <w:t>2</w:t>
+                          <w:t>4</w:t>
                         </w:r>
                         <w:r>
                           <w:fldChar w:fldCharType="end"/>
                         </w:r>
                         <w:r>
-                          <w:t>: Aufbau des Mikrophonverstärkers.</w:t>
-                        </w:r>
-                        <w:r>
-                          <w:t xml:space="preserve"> R1 speist das eingebaute FET des Mikrophons. C1 dient zum Entkoppeln des Signals und R2 bestimmt die Verstärkung. CF verhindert, dass der Verstärker zu schwingen beginnt.</w:t>
+                          <w:t>: Mögliches Layout der App.</w:t>
                         </w:r>
                       </w:p>
                     </w:txbxContent>
                   </v:textbox>
                 </v:shape>
-                <w10:wrap type="topAndBottom" anchorx="margin"/>
+                <w10:wrap type="topAndBottom"/>
               </v:group>
             </w:pict>
           </mc:Fallback>
         </mc:AlternateContent>
       </w:r>
       <w:r>
-        <w:t xml:space="preserve">Das Mikrophonsignal wird mit einem diskret aufgebauten Verstärker </w:t>
-      </w:r>
-      <w:r>
-        <w:t xml:space="preserve">auf eine Spannung gebracht, welche vom Mikrokontroller </w:t>
-      </w:r>
-      <w:r>
-        <w:t>weiterverarbeiten</w:t>
-      </w:r>
-      <w:r>
-        <w:t xml:space="preserve"> werden kann</w:t>
-      </w:r>
-      <w:r>
-        <w:t xml:space="preserve"> (max. 3.3V)</w:t>
-      </w:r>
-      <w:r>
-        <w:t>. Elektret-Mikrophone haben meistens eine Empfindlichkeit zwischen -46dBV und -35dBV</w:t>
-      </w:r>
-      <w:r>
-        <w:t>,</w:t>
-      </w:r>
-      <w:r>
-        <w:t xml:space="preserve"> </w:t>
-      </w:r>
-      <w:r>
-        <w:t>u</w:t>
-      </w:r>
-      <w:r>
-        <w:t>mgerechnet entspricht dies einer Empfindlichkeit von 5</w:t>
-      </w:r>
-      <w:r>
-        <w:t>…</w:t>
-      </w:r>
-      <w:r>
-        <w:t>18mV/Pa</w:t>
-      </w:r>
-      <w:r>
-        <w:t xml:space="preserve"> [</w:t>
-      </w:r>
-      <w:r>
-        <w:t>2</w:t>
-      </w:r>
-      <w:r>
-        <w:t>]</w:t>
-      </w:r>
-      <w:r>
-        <w:t xml:space="preserve">. </w:t>
-      </w:r>
-      <w:r>
-        <w:t xml:space="preserve">Der Schalldruck einer Unterhaltung aus 1m Distanz liegt bei etwa </w:t>
-      </w:r>
-      <w:r>
-        <w:t>40</w:t>
-      </w:r>
-      <w:r>
-        <w:t>…50dB (Referen</w:t>
-      </w:r>
-      <w:r>
-        <w:t>z</w:t>
-      </w:r>
-      <w:r>
-        <w:t>pegel: 20μPa)</w:t>
-      </w:r>
-      <w:r>
-        <w:t xml:space="preserve"> was </w:t>
-      </w:r>
-      <w:r>
-        <w:t xml:space="preserve">im Mittel </w:t>
-      </w:r>
-      <w:r>
-        <w:t xml:space="preserve">rund </w:t>
-      </w:r>
-      <w:r>
-        <w:t>4</w:t>
-      </w:r>
-      <w:r>
-        <w:t>mPa</w:t>
-      </w:r>
-      <w:r>
-        <w:t xml:space="preserve"> </w:t>
-      </w:r>
-      <w:r>
-        <w:t>entspricht</w:t>
-      </w:r>
-      <w:r>
-        <w:t xml:space="preserve"> </w:t>
-      </w:r>
-      <w:r>
-        <w:t>[</w:t>
-      </w:r>
-      <w:r>
-        <w:t>3</w:t>
-      </w:r>
-      <w:r>
-        <w:t>]</w:t>
-      </w:r>
-      <w:r>
-        <w:t>.</w:t>
-      </w:r>
-      <w:r>
-        <w:t xml:space="preserve"> Daraus </w:t>
-      </w:r>
-      <w:r>
-        <w:t>ergibt</w:t>
-      </w:r>
-      <w:r>
-        <w:t xml:space="preserve"> sich ein Ausgangssignal </w:t>
-      </w:r>
-      <w:r>
-        <w:t>der Amplitude</w:t>
-      </w:r>
-      <w:r>
-        <w:t xml:space="preserve"> 20…72</w:t>
-      </w:r>
-      <w:r>
-        <w:t>μ</w:t>
-      </w:r>
-      <w:r>
-        <w:t>V. Für diesen Fall wird also eine Verstärkung von ungefähr 90…100dB benötigt</w:t>
-      </w:r>
-      <w:r>
-        <w:t xml:space="preserve">. </w:t>
-      </w:r>
-      <w:r>
-        <w:t xml:space="preserve">Da der Ausgang eines Elektret-Mikrophons </w:t>
-      </w:r>
-      <w:r>
-        <w:t xml:space="preserve">sehr hochohmig ist, wird ein Transimpedanzverstärker verwendet. Das nachfolgende Bild zeigt, wie der grundsätzliche Aufbau </w:t>
-      </w:r>
-      <w:r>
-        <w:t>des Verstärkers aussieht</w:t>
-      </w:r>
-      <w:r>
-        <w:t>.</w:t>
-      </w:r>
-    </w:p>
-    <w:p>
-      <w:r>
-        <w:t xml:space="preserve">Damit der Mikrocontroller das Signal auswerten kann, muss dieses zudem nach der Verstärkung mit einem Spannungsteiler angehoben werden, dass es im Bereich 0…3.3V schwingt. Um Aliasing-Effekte zu verhindern, muss ein Tiefpassfilter mit einer Grenzfrequenz kleiner als die </w:t>
-      </w:r>
-      <w:r>
-        <w:lastRenderedPageBreak/>
-        <w:t>halbe Sampling-</w:t>
-      </w:r>
-      <w:r>
-        <w:t>F</w:t>
-      </w:r>
-      <w:r>
-        <w:t>requenz des ADCs integriert werden</w:t>
-      </w:r>
-      <w:r>
-        <w:t>. Jedoch sollte diese Grenzfrequenz noch im hörbaren Spektrum liegen (&gt;20kHz).</w:t>
-      </w:r>
-    </w:p>
-    <w:p>
-      <w:r>
-        <w:t xml:space="preserve">Durch die Konstruktion ist das Mikrophon mechanisch mit der Welle des Motors verbunden. Um zu verhindern, dass das Mikrophon zu viele Störgeräusche aufnimmt, können diese mit einem </w:t>
-      </w:r>
-      <w:r>
-        <w:t>Hochpassfilter unterdrückt werden. Das kann direkt im Mikrophonverstärker durch R1 und C1 bewerkstelligt werden.</w:t>
-      </w:r>
-      <w:r>
-        <w:t xml:space="preserve"> Die </w:t>
-      </w:r>
-      <w:r>
-        <w:t xml:space="preserve">störenden Frequenzen liegen bei den vielfachen der </w:t>
-      </w:r>
-      <w:r>
-        <w:t>Motordrehzahl [</w:t>
-      </w:r>
-      <w:r>
-        <w:t>4].</w:t>
-      </w:r>
-      <w:r>
-        <w:t xml:space="preserve"> Das POV rotiert mit einer Drehzahl von 10…30Hz. </w:t>
-      </w:r>
-      <w:r>
-        <w:t>Ein Hochpass mit einer Grenzfrequenz von einigen hundert Hertz könnte der grösste Teil der Störungen eliminieren.</w:t>
-      </w:r>
-      <w:r>
-        <w:t xml:space="preserve"> Dies würde </w:t>
-      </w:r>
-      <w:r>
-        <w:t xml:space="preserve">gleichzeitig </w:t>
-      </w:r>
-      <w:r>
-        <w:t xml:space="preserve">auch das meiste einer menschlichen Stimme herausfiltern, jedoch kann das </w:t>
-      </w:r>
-      <w:r>
-        <w:t>Gerät</w:t>
-      </w:r>
-      <w:r>
-        <w:t xml:space="preserve"> immer</w:t>
-      </w:r>
-      <w:r>
-        <w:t xml:space="preserve"> </w:t>
-      </w:r>
-      <w:r>
-        <w:t>noch Klatschgeräusche</w:t>
-      </w:r>
-      <w:r>
-        <w:t xml:space="preserve"> aufnehmen.</w:t>
+        <w:t xml:space="preserve">Das Bild unten zeigt eine Möglichkeit wie die App strukturiert werden kann. Es gibt ein </w:t>
+      </w:r>
+      <w:r>
+        <w:t>Hauptmenü,</w:t>
+      </w:r>
+      <w:r>
+        <w:t xml:space="preserve"> das</w:t>
+      </w:r>
+      <w:r>
+        <w:t>s</w:t>
+      </w:r>
+      <w:r>
+        <w:t xml:space="preserve"> man beim Starten der App sieht und ein Untermenü für die Bluetooth-Einstellungen. Weiter hat es eine Zeichenfläche, auf welcher mit dem Finger gezeichnet werden kann. Das Bild wird dann über übertragen und angezeigt. Weiter könnte ein «</w:t>
+      </w:r>
+      <w:r>
+        <w:rPr>
+          <w:lang w:val="en-GB"/>
+        </w:rPr>
+        <w:t>Keypad</w:t>
+      </w:r>
+      <w:r>
+        <w:t xml:space="preserve">» </w:t>
+      </w:r>
+      <w:r>
+        <w:t>eingebaut</w:t>
+      </w:r>
+      <w:r>
+        <w:t xml:space="preserve"> werden, um ein Spiel zu steuern.</w:t>
       </w:r>
     </w:p>
     <w:p/>
-    <w:p/>
-    <w:p>
-      <w:r>
-        <w:br w:type="page"/>
-      </w:r>
-    </w:p>
-    <w:p>
-      <w:pPr>
-        <w:pStyle w:val="berschrift2"/>
-        <w:spacing w:before="0" w:line="240" w:lineRule="auto"/>
-        <w:rPr>
-          <w:rFonts w:cs="Times New Roman"/>
-        </w:rPr>
-      </w:pPr>
-      <w:bookmarkStart w:id="12" w:name="_Toc33606707"/>
-      <w:r>
-        <w:rPr>
-          <w:rFonts w:cs="Times New Roman"/>
-        </w:rPr>
-        <w:lastRenderedPageBreak/>
-        <w:t>Software</w:t>
-      </w:r>
-      <w:bookmarkEnd w:id="12"/>
-      <w:r>
-        <w:rPr>
-          <w:rFonts w:cs="Times New Roman"/>
-        </w:rPr>
-        <w:t xml:space="preserve"> </w:t>
-      </w:r>
-    </w:p>
-    <w:p>
-      <w:r>
-        <w:t xml:space="preserve">In diesem Kapitel wird die Softwarestruktur des POVs behandelt. Dies beinhaltet die Programmierung des Controllers </w:t>
-      </w:r>
-      <w:r>
-        <w:t xml:space="preserve">inklusive der Peripherie (Schieberegister mit SPI, Bluetooth, ADC, UART) </w:t>
-      </w:r>
-      <w:r>
-        <w:t xml:space="preserve">und </w:t>
-      </w:r>
-      <w:r>
-        <w:t>die Android App als Interaktionselement.</w:t>
-      </w:r>
-      <w:bookmarkStart w:id="13" w:name="_GoBack"/>
-      <w:bookmarkEnd w:id="13"/>
-    </w:p>
-    <w:p>
-      <w:pPr>
-        <w:pStyle w:val="berschrift3"/>
-      </w:pPr>
-      <w:r>
-        <w:t>Mikrokontroller</w:t>
-      </w:r>
-    </w:p>
-    <w:p/>
-    <w:p>
-      <w:pPr>
-        <w:pStyle w:val="berschrift3"/>
-      </w:pPr>
-      <w:r>
-        <w:t>Android App</w:t>
-      </w:r>
-    </w:p>
-    <w:p/>
-    <w:p>
-      <w:pPr>
-        <w:pStyle w:val="berschrift2"/>
-      </w:pPr>
-      <w:bookmarkStart w:id="14" w:name="_Toc33606708"/>
-      <w:r>
-        <w:t>Bedienung</w:t>
-      </w:r>
-      <w:bookmarkEnd w:id="14"/>
-    </w:p>
     <w:p>
       <w:pPr>
         <w:pStyle w:val="berschrift1"/>
@@ -4791,6 +5309,12 @@
           <w:rFonts w:cs="Times New Roman"/>
         </w:rPr>
         <w:lastRenderedPageBreak/>
+        <w:t>P</w:t>
+      </w:r>
+      <w:r>
+        <w:rPr>
+          <w:rFonts w:cs="Times New Roman"/>
+        </w:rPr>
         <w:t>rojektvereinbarung</w:t>
       </w:r>
       <w:bookmarkEnd w:id="16"/>
@@ -5799,6 +6323,7 @@
               <w:id w:val="1515651198"/>
               <w:bibliography/>
             </w:sdtPr>
+            <w:sdtEndPr/>
             <w:sdtContent>
               <w:r>
                 <w:rPr>
@@ -5889,15 +6414,7 @@
                   <w:noProof/>
                   <w:lang w:val="en-GB"/>
                 </w:rPr>
-                <w:t>Apply Electret Microphones to Voice-Input Designs</w:t>
-              </w:r>
-              <w:r>
-                <w:rPr>
-                  <w:rFonts w:cstheme="minorHAnsi"/>
-                  <w:noProof/>
-                  <w:lang w:val="en-GB"/>
-                </w:rPr>
-                <w:t xml:space="preserve"> </w:t>
+                <w:t xml:space="preserve">Apply Electret Microphones to Voice-Input Designs </w:t>
               </w:r>
               <w:r>
                 <w:rPr>
@@ -5942,13 +6459,7 @@
                 <w:rPr>
                   <w:lang w:val="fr-CH"/>
                 </w:rPr>
-                <w:t>https://www.yumpu.com/en/document/read/36565851/apply-electret-microphones-to-voice-input-designs-gentex-</w:t>
-              </w:r>
-              <w:r>
-                <w:rPr>
-                  <w:lang w:val="fr-CH"/>
-                </w:rPr>
-                <w:t xml:space="preserve"> </w:t>
+                <w:t xml:space="preserve">https://www.yumpu.com/en/document/read/36565851/apply-electret-microphones-to-voice-input-designs-gentex- </w:t>
               </w:r>
               <w:r>
                 <w:rPr>
@@ -5961,6 +6472,11 @@
           </w:sdt>
         </w:p>
         <w:p>
+          <w:pPr>
+            <w:rPr>
+              <w:lang w:val="en-GB"/>
+            </w:rPr>
+          </w:pPr>
           <w:r>
             <w:rPr>
               <w:lang w:val="en-GB"/>
@@ -6092,89 +6608,89 @@
           <w:r>
             <w:rPr>
               <w:noProof/>
-              <w:lang w:val="fr-CH"/>
+              <w:lang w:val="en-GB"/>
             </w:rPr>
             <w:t xml:space="preserve">Available: </w:t>
           </w:r>
           <w:r>
             <w:rPr>
-              <w:lang w:val="fr-CH"/>
+              <w:lang w:val="en-GB"/>
             </w:rPr>
             <w:t>https://www.analog.com/en/analog-dialogue/articles/understanding-microphone-sensitivity.html</w:t>
           </w:r>
           <w:r>
             <w:rPr>
-              <w:lang w:val="fr-CH"/>
+              <w:lang w:val="en-GB"/>
             </w:rPr>
             <w:t xml:space="preserve"> </w:t>
           </w:r>
           <w:r>
             <w:rPr>
               <w:noProof/>
-              <w:lang w:val="fr-CH"/>
+              <w:lang w:val="en-GB"/>
             </w:rPr>
             <w:t>[</w:t>
           </w:r>
           <w:r>
             <w:rPr>
               <w:noProof/>
-              <w:lang w:val="fr-CH"/>
+              <w:lang w:val="en-GB"/>
             </w:rPr>
             <w:t>Abrufdatum</w:t>
           </w:r>
           <w:r>
             <w:rPr>
               <w:noProof/>
-              <w:lang w:val="fr-CH"/>
+              <w:lang w:val="en-GB"/>
             </w:rPr>
             <w:t xml:space="preserve"> </w:t>
           </w:r>
           <w:r>
             <w:rPr>
               <w:noProof/>
-              <w:lang w:val="fr-CH"/>
+              <w:lang w:val="en-GB"/>
             </w:rPr>
             <w:t>06</w:t>
           </w:r>
           <w:r>
             <w:rPr>
               <w:noProof/>
-              <w:lang w:val="fr-CH"/>
+              <w:lang w:val="en-GB"/>
             </w:rPr>
             <w:t>.</w:t>
           </w:r>
           <w:r>
             <w:rPr>
               <w:noProof/>
-              <w:lang w:val="fr-CH"/>
+              <w:lang w:val="en-GB"/>
             </w:rPr>
             <w:t>03</w:t>
           </w:r>
           <w:r>
             <w:rPr>
               <w:noProof/>
-              <w:lang w:val="fr-CH"/>
+              <w:lang w:val="en-GB"/>
             </w:rPr>
             <w:t>.</w:t>
           </w:r>
           <w:r>
             <w:rPr>
               <w:noProof/>
-              <w:lang w:val="fr-CH"/>
+              <w:lang w:val="en-GB"/>
             </w:rPr>
             <w:t>20</w:t>
           </w:r>
           <w:r>
             <w:rPr>
               <w:noProof/>
-              <w:lang w:val="fr-CH"/>
+              <w:lang w:val="en-GB"/>
             </w:rPr>
             <w:t>20</w:t>
           </w:r>
           <w:r>
             <w:rPr>
               <w:noProof/>
-              <w:lang w:val="fr-CH"/>
+              <w:lang w:val="en-GB"/>
             </w:rPr>
             <w:t>].</w:t>
           </w:r>
@@ -6197,20 +6713,30 @@
             <w:id w:val="2083564191"/>
             <w:bibliography/>
           </w:sdtPr>
+          <w:sdtEndPr/>
           <w:sdtContent>
             <w:p>
               <w:pPr>
                 <w:rPr>
-                  <w:lang w:val="fr-CH"/>
+                  <w:lang w:val="en-GB"/>
                 </w:rPr>
               </w:pPr>
               <w:r>
+                <w:rPr>
+                  <w:lang w:val="en-GB"/>
+                </w:rPr>
                 <w:t>[</w:t>
               </w:r>
               <w:r>
+                <w:rPr>
+                  <w:lang w:val="en-GB"/>
+                </w:rPr>
                 <w:t>3</w:t>
               </w:r>
               <w:r>
+                <w:rPr>
+                  <w:lang w:val="en-GB"/>
+                </w:rPr>
                 <w:t>]</w:t>
               </w:r>
               <w:r>
@@ -6218,69 +6744,35 @@
                   <w:rFonts w:cstheme="minorHAnsi"/>
                   <w:color w:val="333333"/>
                   <w:shd w:val="clear" w:color="auto" w:fill="FFFFFF"/>
+                  <w:lang w:val="en-GB"/>
                 </w:rPr>
-                <w:t xml:space="preserve"> </w:t>
-              </w:r>
-              <w:r>
-                <w:rPr>
-                  <w:rFonts w:cstheme="minorHAnsi"/>
-                  <w:color w:val="333333"/>
-                  <w:shd w:val="clear" w:color="auto" w:fill="FFFFFF"/>
-                </w:rPr>
-                <w:t>wikipedia.org</w:t>
-              </w:r>
-              <w:r>
-                <w:rPr>
-                  <w:rFonts w:cstheme="minorHAnsi"/>
-                  <w:color w:val="333333"/>
-                  <w:shd w:val="clear" w:color="auto" w:fill="FFFFFF"/>
-                </w:rPr>
-                <w:t xml:space="preserve">, </w:t>
+                <w:t xml:space="preserve"> wikipedia.org, </w:t>
               </w:r>
               <w:r>
                 <w:rPr>
                   <w:rFonts w:cstheme="minorHAnsi"/>
                   <w:noProof/>
+                  <w:lang w:val="en-GB"/>
                 </w:rPr>
-                <w:t>„Schalldruck“</w:t>
-              </w:r>
-              <w:r>
-                <w:rPr>
-                  <w:rFonts w:cstheme="minorHAnsi"/>
-                  <w:noProof/>
-                </w:rPr>
-                <w:t xml:space="preserve">, </w:t>
-              </w:r>
-              <w:r>
-                <w:rPr>
-                  <w:rFonts w:cstheme="minorHAnsi"/>
-                  <w:noProof/>
-                </w:rPr>
-                <w:t>[Online</w:t>
+                <w:t>„Schalldruck“, [Online</w:t>
               </w:r>
               <w:r>
                 <w:rPr>
                   <w:noProof/>
+                  <w:lang w:val="en-GB"/>
                 </w:rPr>
-                <w:t xml:space="preserve">]. </w:t>
+                <w:t xml:space="preserve">]. Available: </w:t>
               </w:r>
               <w:r>
                 <w:rPr>
-                  <w:noProof/>
-                  <w:lang w:val="fr-CH"/>
-                </w:rPr>
-                <w:t xml:space="preserve">Available: </w:t>
-              </w:r>
-              <w:r>
-                <w:rPr>
-                  <w:lang w:val="fr-CH"/>
+                  <w:lang w:val="en-GB"/>
                 </w:rPr>
                 <w:t xml:space="preserve">https://de.wikipedia.org/wiki/Schalldruck </w:t>
               </w:r>
               <w:r>
                 <w:rPr>
                   <w:noProof/>
-                  <w:lang w:val="fr-CH"/>
+                  <w:lang w:val="en-GB"/>
                 </w:rPr>
                 <w:t>[Abrufdatum 06.03.2020].</w:t>
               </w:r>
@@ -6299,19 +6791,7 @@
         <w:rPr>
           <w:lang w:val="en-GB"/>
         </w:rPr>
-        <w:t>[</w:t>
-      </w:r>
-      <w:r>
-        <w:rPr>
-          <w:lang w:val="en-GB"/>
-        </w:rPr>
-        <w:t>4</w:t>
-      </w:r>
-      <w:r>
-        <w:rPr>
-          <w:lang w:val="en-GB"/>
-        </w:rPr>
-        <w:t>]</w:t>
+        <w:t>[4]</w:t>
       </w:r>
       <w:r>
         <w:rPr>
@@ -6320,25 +6800,7 @@
           <w:shd w:val="clear" w:color="auto" w:fill="FFFFFF"/>
           <w:lang w:val="en-GB"/>
         </w:rPr>
-        <w:t xml:space="preserve"> </w:t>
-      </w:r>
-      <w:r>
-        <w:rPr>
-          <w:rFonts w:cstheme="minorHAnsi"/>
-          <w:color w:val="333333"/>
-          <w:shd w:val="clear" w:color="auto" w:fill="FFFFFF"/>
-          <w:lang w:val="en-GB"/>
-        </w:rPr>
-        <w:t>H. Kang</w:t>
-      </w:r>
-      <w:r>
-        <w:rPr>
-          <w:rFonts w:cstheme="minorHAnsi"/>
-          <w:color w:val="333333"/>
-          <w:shd w:val="clear" w:color="auto" w:fill="FFFFFF"/>
-          <w:lang w:val="en-GB"/>
-        </w:rPr>
-        <w:t xml:space="preserve">, </w:t>
+        <w:t xml:space="preserve"> H. Kang, </w:t>
       </w:r>
       <w:r>
         <w:rPr>
@@ -6346,7 +6808,7 @@
           <w:noProof/>
           <w:lang w:val="en-GB"/>
         </w:rPr>
-        <w:t>„The Study of DC Motor Noise and Vibration</w:t>
+        <w:t xml:space="preserve">„The Study of DC Motor Noise and Vibration “, SAE Transactions, 1995, </w:t>
       </w:r>
       <w:r>
         <w:rPr>
@@ -6354,7 +6816,7 @@
           <w:noProof/>
           <w:lang w:val="en-GB"/>
         </w:rPr>
-        <w:t xml:space="preserve"> </w:t>
+        <w:t>S</w:t>
       </w:r>
       <w:r>
         <w:rPr>
@@ -6362,28 +6824,12 @@
           <w:noProof/>
           <w:lang w:val="en-GB"/>
         </w:rPr>
-        <w:t xml:space="preserve">“, SAE Transactions, 1995, </w:t>
-      </w:r>
-      <w:r>
-        <w:rPr>
-          <w:rFonts w:cstheme="minorHAnsi"/>
-          <w:noProof/>
-          <w:lang w:val="en-GB"/>
-        </w:rPr>
-        <w:t>S</w:t>
-      </w:r>
-      <w:r>
-        <w:rPr>
-          <w:rFonts w:cstheme="minorHAnsi"/>
-          <w:noProof/>
-          <w:lang w:val="en-GB"/>
-        </w:rPr>
         <w:t>. 2461–2467.</w:t>
       </w:r>
     </w:p>
     <w:sectPr>
-      <w:headerReference w:type="first" r:id="rId15"/>
-      <w:footerReference w:type="first" r:id="rId16"/>
+      <w:headerReference w:type="first" r:id="rId19"/>
+      <w:footerReference w:type="first" r:id="rId20"/>
       <w:pgSz w:w="11906" w:h="16838" w:code="9"/>
       <w:pgMar w:top="1418" w:right="1418" w:bottom="1134" w:left="1418" w:header="709" w:footer="709" w:gutter="0"/>
       <w:pgNumType w:start="1"/>
@@ -9324,6 +9770,7 @@
   <w:style w:type="character" w:default="1" w:styleId="Absatz-Standardschriftart">
     <w:name w:val="Default Paragraph Font"/>
     <w:uiPriority w:val="1"/>
+    <w:semiHidden/>
     <w:unhideWhenUsed/>
   </w:style>
   <w:style w:type="table" w:default="1" w:styleId="NormaleTabelle">
@@ -12574,7 +13021,7 @@
 </file>
 
 <file path=customXml/itemProps1.xml><?xml version="1.0" encoding="utf-8"?>
-<ds:datastoreItem xmlns:ds="http://schemas.openxmlformats.org/officeDocument/2006/customXml" ds:itemID="{D40CE8AC-D0C6-490E-A2EE-B0131DEF28CE}">
+<ds:datastoreItem xmlns:ds="http://schemas.openxmlformats.org/officeDocument/2006/customXml" ds:itemID="{9A00F26A-CC5B-46B3-80A7-3809ABCA5E55}">
   <ds:schemaRefs>
     <ds:schemaRef ds:uri="http://schemas.openxmlformats.org/officeDocument/2006/bibliography"/>
   </ds:schemaRefs>

</xml_diff>